<commit_message>
Finished 4 and 5 tasks
</commit_message>
<xml_diff>
--- a/xkrali20.docx
+++ b/xkrali20.docx
@@ -487,6 +487,7 @@
         <w:t>Úloha 1.</w:t>
       </w:r>
     </w:p>
+    <w:p/>
     <w:p>
       <w:r>
         <w:tab/>
@@ -546,17 +547,20 @@
     </w:p>
     <w:p>
       <w:r>
+        <w:rPr>
+          <w:noProof/>
+        </w:rPr>
         <w:drawing>
-          <wp:anchor distT="0" distB="0" distL="114300" distR="114300" simplePos="0" relativeHeight="251658240" behindDoc="0" locked="0" layoutInCell="1" allowOverlap="1" wp14:anchorId="455B7614" wp14:editId="289C0EAF">
+          <wp:anchor distT="0" distB="0" distL="114300" distR="114300" simplePos="0" relativeHeight="251658240" behindDoc="0" locked="0" layoutInCell="1" allowOverlap="1" wp14:anchorId="246EBDFE" wp14:editId="7FE7D6C8">
             <wp:simplePos x="0" y="0"/>
             <wp:positionH relativeFrom="column">
-              <wp:posOffset>767080</wp:posOffset>
+              <wp:posOffset>1043305</wp:posOffset>
             </wp:positionH>
             <wp:positionV relativeFrom="paragraph">
-              <wp:posOffset>347345</wp:posOffset>
+              <wp:posOffset>375920</wp:posOffset>
             </wp:positionV>
-            <wp:extent cx="4362450" cy="2655570"/>
-            <wp:effectExtent l="0" t="0" r="0" b="0"/>
+            <wp:extent cx="3800475" cy="3571875"/>
+            <wp:effectExtent l="0" t="0" r="9525" b="9525"/>
             <wp:wrapTopAndBottom/>
             <wp:docPr id="1" name="Obrázok 1"/>
             <wp:cNvGraphicFramePr>
@@ -584,7 +588,7 @@
                   <pic:spPr>
                     <a:xfrm>
                       <a:off x="0" y="0"/>
-                      <a:ext cx="4362450" cy="2655570"/>
+                      <a:ext cx="3800475" cy="3571875"/>
                     </a:xfrm>
                     <a:prstGeom prst="rect">
                       <a:avLst/>
@@ -611,7 +615,22 @@
       </w:r>
     </w:p>
     <w:p/>
+    <w:p>
+      <w:r>
+        <w:t>Poznámka: V prvej úlohe som vstupný signál načítal pomocou knižnice „soundfile“ a funkcie „sf.read</w:t>
+      </w:r>
+      <w:r>
+        <w:rPr>
+          <w:lang w:val="en-US"/>
+        </w:rPr>
+        <w:t>()</w:t>
+      </w:r>
+      <w:r>
+        <w:t>“, ktorá načítaný signál automaticky normalizovala ale neustrednila.</w:t>
+      </w:r>
+    </w:p>
     <w:p/>
+    <w:p/>
     <w:p>
       <w:pPr>
         <w:pStyle w:val="Nadpis1"/>
@@ -621,11 +640,414 @@
       </w:r>
     </w:p>
     <w:p>
-      <w:pPr>
-        <w:rPr>
-          <w:lang w:val="en-US"/>
-        </w:rPr>
-      </w:pPr>
+      <w:r>
+        <w:t>Pri druhej úlohe som signál načítal nanovo kvôli potrebám normalizácie a ustrednenia. Signál som načítal pomocou funkcie wavfile.read</w:t>
+      </w:r>
+      <w:r>
+        <w:rPr>
+          <w:lang w:val="en-US"/>
+        </w:rPr>
+        <w:t>()</w:t>
+      </w:r>
+      <w:r>
+        <w:t xml:space="preserve"> z knižnice scipy.io , normalizoval a ustrednil na základe zadania úlohy. Pri normalizovaní som použil hodnotu 2</w:t>
+      </w:r>
+      <w:r>
+        <w:rPr>
+          <w:lang w:val="en-US"/>
+        </w:rPr>
+        <w:t>^</w:t>
+      </w:r>
+      <w:r>
+        <w:t>15, ktorú mala v pomôckach pani Katka Žmolíková. Tuto hodnotu v pomôcke používala pre normalizáciu signálu.</w:t>
+      </w:r>
+    </w:p>
+    <w:p>
+      <w:r>
+        <w:lastRenderedPageBreak/>
+        <w:drawing>
+          <wp:anchor distT="0" distB="0" distL="114300" distR="114300" simplePos="0" relativeHeight="251659264" behindDoc="0" locked="0" layoutInCell="1" allowOverlap="1" wp14:anchorId="286F37FF" wp14:editId="38A358F9">
+            <wp:simplePos x="0" y="0"/>
+            <wp:positionH relativeFrom="column">
+              <wp:posOffset>586105</wp:posOffset>
+            </wp:positionH>
+            <wp:positionV relativeFrom="paragraph">
+              <wp:posOffset>0</wp:posOffset>
+            </wp:positionV>
+            <wp:extent cx="4362450" cy="2473960"/>
+            <wp:effectExtent l="0" t="0" r="0" b="2540"/>
+            <wp:wrapTopAndBottom/>
+            <wp:docPr id="3" name="Obrázok 3"/>
+            <wp:cNvGraphicFramePr>
+              <a:graphicFrameLocks xmlns:a="http://schemas.openxmlformats.org/drawingml/2006/main" noChangeAspect="1"/>
+            </wp:cNvGraphicFramePr>
+            <a:graphic xmlns:a="http://schemas.openxmlformats.org/drawingml/2006/main">
+              <a:graphicData uri="http://schemas.openxmlformats.org/drawingml/2006/picture">
+                <pic:pic xmlns:pic="http://schemas.openxmlformats.org/drawingml/2006/picture">
+                  <pic:nvPicPr>
+                    <pic:cNvPr id="1" name=""/>
+                    <pic:cNvPicPr/>
+                  </pic:nvPicPr>
+                  <pic:blipFill>
+                    <a:blip r:embed="rId5" cstate="print">
+                      <a:extLst>
+                        <a:ext uri="{28A0092B-C50C-407E-A947-70E740481C1C}">
+                          <a14:useLocalDpi xmlns:a14="http://schemas.microsoft.com/office/drawing/2010/main" val="0"/>
+                        </a:ext>
+                      </a:extLst>
+                    </a:blip>
+                    <a:stretch>
+                      <a:fillRect/>
+                    </a:stretch>
+                  </pic:blipFill>
+                  <pic:spPr>
+                    <a:xfrm>
+                      <a:off x="0" y="0"/>
+                      <a:ext cx="4362450" cy="2473960"/>
+                    </a:xfrm>
+                    <a:prstGeom prst="rect">
+                      <a:avLst/>
+                    </a:prstGeom>
+                  </pic:spPr>
+                </pic:pic>
+              </a:graphicData>
+            </a:graphic>
+            <wp14:sizeRelH relativeFrom="margin">
+              <wp14:pctWidth>0</wp14:pctWidth>
+            </wp14:sizeRelH>
+            <wp14:sizeRelV relativeFrom="margin">
+              <wp14:pctHeight>0</wp14:pctHeight>
+            </wp14:sizeRelV>
+          </wp:anchor>
+        </w:drawing>
+      </w:r>
+    </w:p>
+    <w:p>
+      <w:pPr>
+        <w:pStyle w:val="Nadpis1"/>
+        <w:rPr>
+          <w:lang w:val="en-US"/>
+        </w:rPr>
+      </w:pPr>
+      <w:r>
+        <w:rPr>
+          <w:lang w:val="en-US"/>
+        </w:rPr>
+        <w:t>Úloha 3.</w:t>
+      </w:r>
+    </w:p>
+    <w:p>
+      <w:pPr>
+        <w:rPr>
+          <w:lang w:val="en-US"/>
+        </w:rPr>
+      </w:pPr>
+    </w:p>
+    <w:p>
+      <w:pPr>
+        <w:rPr>
+          <w:lang w:val="en-US"/>
+        </w:rPr>
+      </w:pPr>
+      <w:r>
+        <w:rPr>
+          <w:lang w:val="en-US"/>
+        </w:rPr>
+        <w:t>DFT som implementval na môj zvolený rámec, ted ana rámec číslo 26. Pre aplikáciu DFT som si vytvoril funkcie dft(data), ktora brala ako parameter premennu “data”, v ktorej sa nacházal načítaný signal. Následne som si do premennej selectedFrame uložil zvolený frame číslo 26 a vykonal DFT nad týmto framom. Výsledok som uložil do premennej DftArray. Túto premennú funkcia vrátila.</w:t>
+      </w:r>
+    </w:p>
+    <w:p>
+      <w:pPr>
+        <w:rPr>
+          <w:lang w:val="en-US"/>
+        </w:rPr>
+      </w:pPr>
+    </w:p>
+    <w:p>
+      <w:pPr>
+        <w:rPr>
+          <w:lang w:val="en-US"/>
+        </w:rPr>
+      </w:pPr>
+      <w:r>
+        <w:rPr>
+          <w:lang w:val="en-US"/>
+        </w:rPr>
+        <w:drawing>
+          <wp:anchor distT="0" distB="0" distL="114300" distR="114300" simplePos="0" relativeHeight="251660288" behindDoc="0" locked="0" layoutInCell="1" allowOverlap="1" wp14:anchorId="7287517A" wp14:editId="75EF11CD">
+            <wp:simplePos x="0" y="0"/>
+            <wp:positionH relativeFrom="column">
+              <wp:posOffset>633730</wp:posOffset>
+            </wp:positionH>
+            <wp:positionV relativeFrom="paragraph">
+              <wp:posOffset>316230</wp:posOffset>
+            </wp:positionV>
+            <wp:extent cx="4128135" cy="2333625"/>
+            <wp:effectExtent l="0" t="0" r="5715" b="9525"/>
+            <wp:wrapTopAndBottom/>
+            <wp:docPr id="4" name="Obrázok 4"/>
+            <wp:cNvGraphicFramePr>
+              <a:graphicFrameLocks xmlns:a="http://schemas.openxmlformats.org/drawingml/2006/main" noChangeAspect="1"/>
+            </wp:cNvGraphicFramePr>
+            <a:graphic xmlns:a="http://schemas.openxmlformats.org/drawingml/2006/main">
+              <a:graphicData uri="http://schemas.openxmlformats.org/drawingml/2006/picture">
+                <pic:pic xmlns:pic="http://schemas.openxmlformats.org/drawingml/2006/picture">
+                  <pic:nvPicPr>
+                    <pic:cNvPr id="1" name=""/>
+                    <pic:cNvPicPr/>
+                  </pic:nvPicPr>
+                  <pic:blipFill>
+                    <a:blip r:embed="rId6" cstate="print">
+                      <a:extLst>
+                        <a:ext uri="{28A0092B-C50C-407E-A947-70E740481C1C}">
+                          <a14:useLocalDpi xmlns:a14="http://schemas.microsoft.com/office/drawing/2010/main" val="0"/>
+                        </a:ext>
+                      </a:extLst>
+                    </a:blip>
+                    <a:stretch>
+                      <a:fillRect/>
+                    </a:stretch>
+                  </pic:blipFill>
+                  <pic:spPr>
+                    <a:xfrm>
+                      <a:off x="0" y="0"/>
+                      <a:ext cx="4128135" cy="2333625"/>
+                    </a:xfrm>
+                    <a:prstGeom prst="rect">
+                      <a:avLst/>
+                    </a:prstGeom>
+                  </pic:spPr>
+                </pic:pic>
+              </a:graphicData>
+            </a:graphic>
+            <wp14:sizeRelH relativeFrom="margin">
+              <wp14:pctWidth>0</wp14:pctWidth>
+            </wp14:sizeRelH>
+            <wp14:sizeRelV relativeFrom="margin">
+              <wp14:pctHeight>0</wp14:pctHeight>
+            </wp14:sizeRelV>
+          </wp:anchor>
+        </w:drawing>
+      </w:r>
+    </w:p>
+    <w:p>
+      <w:pPr>
+        <w:rPr>
+          <w:lang w:val="en-US"/>
+        </w:rPr>
+      </w:pPr>
+    </w:p>
+    <w:p>
+      <w:pPr>
+        <w:rPr>
+          <w:lang w:val="en-US"/>
+        </w:rPr>
+      </w:pPr>
+    </w:p>
+    <w:p>
+      <w:pPr>
+        <w:rPr>
+          <w:lang w:val="en-US"/>
+        </w:rPr>
+      </w:pPr>
+    </w:p>
+    <w:p>
+      <w:pPr>
+        <w:rPr>
+          <w:lang w:val="en-US"/>
+        </w:rPr>
+      </w:pPr>
+    </w:p>
+    <w:p>
+      <w:pPr>
+        <w:pStyle w:val="Nadpis1"/>
+      </w:pPr>
+      <w:r>
+        <w:lastRenderedPageBreak/>
+        <w:t xml:space="preserve">Úloha 4. </w:t>
+      </w:r>
+    </w:p>
+    <w:p>
+      <w:r>
+        <w:rPr>
+          <w:lang w:val="en-US"/>
+        </w:rPr>
+        <w:t>Pri t</w:t>
+      </w:r>
+      <w:r>
+        <w:t>vorbe spektrogramu som sa inšpiroval nápovedou od pani Žmolikovej a spektrogram vytvoril na základe jej nápovedy. Link na použitú nápovedu:</w:t>
+      </w:r>
+    </w:p>
+    <w:p>
+      <w:hyperlink r:id="rId7" w:history="1">
+        <w:r>
+          <w:rPr>
+            <w:rStyle w:val="Hypertextovprepojenie"/>
+          </w:rPr>
+          <w:t>https://nbviewer.org/github/zmolikova/ISS_project_study_phase/blob/master/Zvuk_spektra_filtrace.ipynb</w:t>
+        </w:r>
+      </w:hyperlink>
+    </w:p>
+    <w:p>
+      <w:r>
+        <w:rPr>
+          <w:rStyle w:val="Hypertextovprepojenie"/>
+        </w:rPr>
+        <w:drawing>
+          <wp:anchor distT="0" distB="0" distL="114300" distR="114300" simplePos="0" relativeHeight="251663360" behindDoc="0" locked="0" layoutInCell="1" allowOverlap="1" wp14:anchorId="15373085" wp14:editId="770B1773">
+            <wp:simplePos x="0" y="0"/>
+            <wp:positionH relativeFrom="column">
+              <wp:posOffset>605155</wp:posOffset>
+            </wp:positionH>
+            <wp:positionV relativeFrom="paragraph">
+              <wp:posOffset>218440</wp:posOffset>
+            </wp:positionV>
+            <wp:extent cx="4362450" cy="2450465"/>
+            <wp:effectExtent l="0" t="0" r="0" b="6985"/>
+            <wp:wrapTopAndBottom/>
+            <wp:docPr id="5" name="Obrázok 5"/>
+            <wp:cNvGraphicFramePr>
+              <a:graphicFrameLocks xmlns:a="http://schemas.openxmlformats.org/drawingml/2006/main" noChangeAspect="1"/>
+            </wp:cNvGraphicFramePr>
+            <a:graphic xmlns:a="http://schemas.openxmlformats.org/drawingml/2006/main">
+              <a:graphicData uri="http://schemas.openxmlformats.org/drawingml/2006/picture">
+                <pic:pic xmlns:pic="http://schemas.openxmlformats.org/drawingml/2006/picture">
+                  <pic:nvPicPr>
+                    <pic:cNvPr id="1" name=""/>
+                    <pic:cNvPicPr/>
+                  </pic:nvPicPr>
+                  <pic:blipFill>
+                    <a:blip r:embed="rId8" cstate="print">
+                      <a:extLst>
+                        <a:ext uri="{28A0092B-C50C-407E-A947-70E740481C1C}">
+                          <a14:useLocalDpi xmlns:a14="http://schemas.microsoft.com/office/drawing/2010/main" val="0"/>
+                        </a:ext>
+                      </a:extLst>
+                    </a:blip>
+                    <a:stretch>
+                      <a:fillRect/>
+                    </a:stretch>
+                  </pic:blipFill>
+                  <pic:spPr>
+                    <a:xfrm>
+                      <a:off x="0" y="0"/>
+                      <a:ext cx="4362450" cy="2450465"/>
+                    </a:xfrm>
+                    <a:prstGeom prst="rect">
+                      <a:avLst/>
+                    </a:prstGeom>
+                  </pic:spPr>
+                </pic:pic>
+              </a:graphicData>
+            </a:graphic>
+            <wp14:sizeRelH relativeFrom="margin">
+              <wp14:pctWidth>0</wp14:pctWidth>
+            </wp14:sizeRelH>
+            <wp14:sizeRelV relativeFrom="margin">
+              <wp14:pctHeight>0</wp14:pctHeight>
+            </wp14:sizeRelV>
+          </wp:anchor>
+        </w:drawing>
+      </w:r>
+    </w:p>
+    <w:p/>
+    <w:p>
+      <w:pPr>
+        <w:rPr>
+          <w:lang w:val="en-US"/>
+        </w:rPr>
+      </w:pPr>
+    </w:p>
+    <w:p>
+      <w:pPr>
+        <w:pStyle w:val="Nadpis1"/>
+      </w:pPr>
+      <w:r>
+        <w:t>Úloha 5.</w:t>
+      </w:r>
+    </w:p>
+    <w:p>
+      <w:r>
+        <w:t>Na základe spektogram u vybraného rámca čislo 26 je vidieť, že sa rušivé elementy</w:t>
+      </w:r>
+      <w:r>
+        <w:rPr>
+          <w:lang w:val="en-US"/>
+        </w:rPr>
+        <w:t>(</w:t>
+      </w:r>
+      <w:r>
+        <w:t>cosínosuvky</w:t>
+      </w:r>
+      <w:r>
+        <w:rPr>
+          <w:lang w:val="en-US"/>
+        </w:rPr>
+        <w:t>)</w:t>
+      </w:r>
+      <w:r>
+        <w:t xml:space="preserve"> nachádzajú na frekvenciach </w:t>
+      </w:r>
+      <w:r>
+        <w:t xml:space="preserve">f1 = </w:t>
+      </w:r>
+      <w:r>
+        <w:t xml:space="preserve">972, </w:t>
+      </w:r>
+      <w:r>
+        <w:t xml:space="preserve">f2 = </w:t>
+      </w:r>
+      <w:r>
+        <w:t xml:space="preserve">1924, </w:t>
+      </w:r>
+      <w:r>
+        <w:t xml:space="preserve">f3 = </w:t>
+      </w:r>
+      <w:r>
+        <w:t xml:space="preserve">2910, </w:t>
+      </w:r>
+      <w:r>
+        <w:t xml:space="preserve">f4 = </w:t>
+      </w:r>
+      <w:r>
+        <w:t>3885. Odčítanie som realizoval na vyplotenom grafe, ktorý mi sám ukázal frekvenciu, v ktorom sa nachádzal vrchol každ</w:t>
+      </w:r>
+      <w:r>
+        <w:t>ej</w:t>
+      </w:r>
+      <w:r>
+        <w:t xml:space="preserve"> rušiv</w:t>
+      </w:r>
+      <w:r>
+        <w:t>ej</w:t>
+      </w:r>
+      <w:r>
+        <w:t xml:space="preserve"> </w:t>
+      </w:r>
+      <w:r>
+        <w:t>cosínusovky</w:t>
+      </w:r>
+      <w:r>
+        <w:t>.</w:t>
+      </w:r>
+      <w:r>
+        <w:t xml:space="preserve"> Na základe týchto hodnôt môžeme vidieť, že tieto rušivé</w:t>
+      </w:r>
+      <w:r>
+        <w:t xml:space="preserve"> cosínusovky sú harmonicky vz</w:t>
+      </w:r>
+      <w:r>
+        <w:t>tažené</w:t>
+      </w:r>
+      <w:r>
+        <w:t xml:space="preserve"> a teda že </w:t>
+      </w:r>
+      <w:r>
+        <w:t>f2, f3, f4 sú k-násobnok f1</w:t>
+      </w:r>
+      <w:r>
+        <w:t>.</w:t>
+      </w:r>
     </w:p>
     <w:p/>
     <w:p>
@@ -1137,6 +1559,29 @@
       <w:szCs w:val="32"/>
     </w:rPr>
   </w:style>
+  <w:style w:type="character" w:styleId="Hypertextovprepojenie">
+    <w:name w:val="Hyperlink"/>
+    <w:basedOn w:val="Predvolenpsmoodseku"/>
+    <w:uiPriority w:val="99"/>
+    <w:unhideWhenUsed/>
+    <w:rsid w:val="000333EB"/>
+    <w:rPr>
+      <w:color w:val="0563C1" w:themeColor="hyperlink"/>
+      <w:u w:val="single"/>
+    </w:rPr>
+  </w:style>
+  <w:style w:type="character" w:styleId="Nevyrieenzmienka">
+    <w:name w:val="Unresolved Mention"/>
+    <w:basedOn w:val="Predvolenpsmoodseku"/>
+    <w:uiPriority w:val="99"/>
+    <w:semiHidden/>
+    <w:unhideWhenUsed/>
+    <w:rsid w:val="000333EB"/>
+    <w:rPr>
+      <w:color w:val="605E5C"/>
+      <w:shd w:val="clear" w:color="auto" w:fill="E1DFDD"/>
+    </w:rPr>
+  </w:style>
 </w:styles>
 </file>
 

</xml_diff>

<commit_message>
Edit audio path in programm
</commit_message>
<xml_diff>
--- a/xkrali20.docx
+++ b/xkrali20.docx
@@ -436,6 +436,13 @@
     </w:p>
     <w:sdt>
       <w:sdtPr>
+        <w:rPr>
+          <w:rFonts w:asciiTheme="minorHAnsi" w:eastAsiaTheme="minorHAnsi" w:hAnsiTheme="minorHAnsi" w:cstheme="minorBidi"/>
+          <w:color w:val="auto"/>
+          <w:sz w:val="22"/>
+          <w:szCs w:val="22"/>
+          <w:lang w:eastAsia="en-US"/>
+        </w:rPr>
         <w:id w:val="827486824"/>
         <w:docPartObj>
           <w:docPartGallery w:val="Table of Contents"/>
@@ -444,13 +451,8 @@
       </w:sdtPr>
       <w:sdtEndPr>
         <w:rPr>
-          <w:rFonts w:asciiTheme="minorHAnsi" w:eastAsiaTheme="minorHAnsi" w:hAnsiTheme="minorHAnsi" w:cstheme="minorBidi"/>
           <w:b/>
           <w:bCs/>
-          <w:color w:val="auto"/>
-          <w:sz w:val="22"/>
-          <w:szCs w:val="22"/>
-          <w:lang w:eastAsia="en-US"/>
         </w:rPr>
       </w:sdtEndPr>
       <w:sdtContent>
@@ -483,7 +485,7 @@
           <w:r>
             <w:fldChar w:fldCharType="separate"/>
           </w:r>
-          <w:hyperlink w:anchor="_Toc91190145" w:history="1">
+          <w:hyperlink w:anchor="_Toc91228041" w:history="1">
             <w:r>
               <w:rPr>
                 <w:rStyle w:val="Hypertextovprepojenie"/>
@@ -510,7 +512,7 @@
                 <w:noProof/>
                 <w:webHidden/>
               </w:rPr>
-              <w:instrText xml:space="preserve"> PAGEREF _Toc91190145 \h </w:instrText>
+              <w:instrText xml:space="preserve"> PAGEREF _Toc91228041 \h </w:instrText>
             </w:r>
             <w:r>
               <w:rPr>
@@ -553,7 +555,7 @@
               <w:lang w:eastAsia="sk-SK"/>
             </w:rPr>
           </w:pPr>
-          <w:hyperlink w:anchor="_Toc91190146" w:history="1">
+          <w:hyperlink w:anchor="_Toc91228042" w:history="1">
             <w:r>
               <w:rPr>
                 <w:rStyle w:val="Hypertextovprepojenie"/>
@@ -580,7 +582,7 @@
                 <w:noProof/>
                 <w:webHidden/>
               </w:rPr>
-              <w:instrText xml:space="preserve"> PAGEREF _Toc91190146 \h </w:instrText>
+              <w:instrText xml:space="preserve"> PAGEREF _Toc91228042 \h </w:instrText>
             </w:r>
             <w:r>
               <w:rPr>
@@ -623,7 +625,7 @@
               <w:lang w:eastAsia="sk-SK"/>
             </w:rPr>
           </w:pPr>
-          <w:hyperlink w:anchor="_Toc91190147" w:history="1">
+          <w:hyperlink w:anchor="_Toc91228043" w:history="1">
             <w:r>
               <w:rPr>
                 <w:rStyle w:val="Hypertextovprepojenie"/>
@@ -650,7 +652,7 @@
                 <w:noProof/>
                 <w:webHidden/>
               </w:rPr>
-              <w:instrText xml:space="preserve"> PAGEREF _Toc91190147 \h </w:instrText>
+              <w:instrText xml:space="preserve"> PAGEREF _Toc91228043 \h </w:instrText>
             </w:r>
             <w:r>
               <w:rPr>
@@ -693,7 +695,7 @@
               <w:lang w:eastAsia="sk-SK"/>
             </w:rPr>
           </w:pPr>
-          <w:hyperlink w:anchor="_Toc91190148" w:history="1">
+          <w:hyperlink w:anchor="_Toc91228044" w:history="1">
             <w:r>
               <w:rPr>
                 <w:rStyle w:val="Hypertextovprepojenie"/>
@@ -720,7 +722,7 @@
                 <w:noProof/>
                 <w:webHidden/>
               </w:rPr>
-              <w:instrText xml:space="preserve"> PAGEREF _Toc91190148 \h </w:instrText>
+              <w:instrText xml:space="preserve"> PAGEREF _Toc91228044 \h </w:instrText>
             </w:r>
             <w:r>
               <w:rPr>
@@ -763,7 +765,7 @@
               <w:lang w:eastAsia="sk-SK"/>
             </w:rPr>
           </w:pPr>
-          <w:hyperlink w:anchor="_Toc91190149" w:history="1">
+          <w:hyperlink w:anchor="_Toc91228045" w:history="1">
             <w:r>
               <w:rPr>
                 <w:rStyle w:val="Hypertextovprepojenie"/>
@@ -790,7 +792,7 @@
                 <w:noProof/>
                 <w:webHidden/>
               </w:rPr>
-              <w:instrText xml:space="preserve"> PAGEREF _Toc91190149 \h </w:instrText>
+              <w:instrText xml:space="preserve"> PAGEREF _Toc91228045 \h </w:instrText>
             </w:r>
             <w:r>
               <w:rPr>
@@ -833,7 +835,7 @@
               <w:lang w:eastAsia="sk-SK"/>
             </w:rPr>
           </w:pPr>
-          <w:hyperlink w:anchor="_Toc91190150" w:history="1">
+          <w:hyperlink w:anchor="_Toc91228046" w:history="1">
             <w:r>
               <w:rPr>
                 <w:rStyle w:val="Hypertextovprepojenie"/>
@@ -860,7 +862,7 @@
                 <w:noProof/>
                 <w:webHidden/>
               </w:rPr>
-              <w:instrText xml:space="preserve"> PAGEREF _Toc91190150 \h </w:instrText>
+              <w:instrText xml:space="preserve"> PAGEREF _Toc91228046 \h </w:instrText>
             </w:r>
             <w:r>
               <w:rPr>
@@ -903,7 +905,7 @@
               <w:lang w:eastAsia="sk-SK"/>
             </w:rPr>
           </w:pPr>
-          <w:hyperlink w:anchor="_Toc91190151" w:history="1">
+          <w:hyperlink w:anchor="_Toc91228047" w:history="1">
             <w:r>
               <w:rPr>
                 <w:rStyle w:val="Hypertextovprepojenie"/>
@@ -930,7 +932,7 @@
                 <w:noProof/>
                 <w:webHidden/>
               </w:rPr>
-              <w:instrText xml:space="preserve"> PAGEREF _Toc91190151 \h </w:instrText>
+              <w:instrText xml:space="preserve"> PAGEREF _Toc91228047 \h </w:instrText>
             </w:r>
             <w:r>
               <w:rPr>
@@ -973,7 +975,7 @@
               <w:lang w:eastAsia="sk-SK"/>
             </w:rPr>
           </w:pPr>
-          <w:hyperlink w:anchor="_Toc91190152" w:history="1">
+          <w:hyperlink w:anchor="_Toc91228048" w:history="1">
             <w:r>
               <w:rPr>
                 <w:rStyle w:val="Hypertextovprepojenie"/>
@@ -1000,7 +1002,7 @@
                 <w:noProof/>
                 <w:webHidden/>
               </w:rPr>
-              <w:instrText xml:space="preserve"> PAGEREF _Toc91190152 \h </w:instrText>
+              <w:instrText xml:space="preserve"> PAGEREF _Toc91228048 \h </w:instrText>
             </w:r>
             <w:r>
               <w:rPr>
@@ -1043,7 +1045,7 @@
               <w:lang w:eastAsia="sk-SK"/>
             </w:rPr>
           </w:pPr>
-          <w:hyperlink w:anchor="_Toc91190153" w:history="1">
+          <w:hyperlink w:anchor="_Toc91228049" w:history="1">
             <w:r>
               <w:rPr>
                 <w:rStyle w:val="Hypertextovprepojenie"/>
@@ -1070,7 +1072,7 @@
                 <w:noProof/>
                 <w:webHidden/>
               </w:rPr>
-              <w:instrText xml:space="preserve"> PAGEREF _Toc91190153 \h </w:instrText>
+              <w:instrText xml:space="preserve"> PAGEREF _Toc91228049 \h </w:instrText>
             </w:r>
             <w:r>
               <w:rPr>
@@ -1113,7 +1115,7 @@
               <w:lang w:eastAsia="sk-SK"/>
             </w:rPr>
           </w:pPr>
-          <w:hyperlink w:anchor="_Toc91190154" w:history="1">
+          <w:hyperlink w:anchor="_Toc91228050" w:history="1">
             <w:r>
               <w:rPr>
                 <w:rStyle w:val="Hypertextovprepojenie"/>
@@ -1140,7 +1142,7 @@
                 <w:noProof/>
                 <w:webHidden/>
               </w:rPr>
-              <w:instrText xml:space="preserve"> PAGEREF _Toc91190154 \h </w:instrText>
+              <w:instrText xml:space="preserve"> PAGEREF _Toc91228050 \h </w:instrText>
             </w:r>
             <w:r>
               <w:rPr>
@@ -1282,57 +1284,14 @@
           <w:b/>
           <w:bCs/>
         </w:rPr>
-      </w:pPr>
-    </w:p>
-    <w:p>
-      <w:pPr>
-        <w:rPr>
-          <w:b/>
-          <w:bCs/>
-        </w:rPr>
-      </w:pPr>
-    </w:p>
-    <w:p>
-      <w:pPr>
-        <w:rPr>
-          <w:b/>
-          <w:bCs/>
-        </w:rPr>
-      </w:pPr>
-    </w:p>
-    <w:p>
-      <w:pPr>
-        <w:rPr>
-          <w:b/>
-          <w:bCs/>
-        </w:rPr>
-      </w:pPr>
-    </w:p>
-    <w:p>
-      <w:pPr>
-        <w:rPr>
-          <w:b/>
-          <w:bCs/>
-        </w:rPr>
-      </w:pPr>
-    </w:p>
-    <w:p>
-      <w:pPr>
-        <w:rPr>
-          <w:b/>
-          <w:bCs/>
-        </w:rPr>
-      </w:pPr>
-    </w:p>
-    <w:p>
-      <w:pPr>
-        <w:rPr>
-          <w:b/>
-          <w:bCs/>
-        </w:rPr>
-      </w:pPr>
-    </w:p>
-    <w:p/>
+        <w:sectPr>
+          <w:pgSz w:w="11906" w:h="16838"/>
+          <w:pgMar w:top="1417" w:right="1417" w:bottom="1417" w:left="1417" w:header="708" w:footer="708" w:gutter="0"/>
+          <w:cols w:space="708"/>
+          <w:docGrid w:linePitch="360"/>
+        </w:sectPr>
+      </w:pPr>
+    </w:p>
     <w:p>
       <w:pPr>
         <w:pStyle w:val="Nadpis1"/>
@@ -1340,7 +1299,7 @@
           <w:noProof/>
         </w:rPr>
       </w:pPr>
-      <w:bookmarkStart w:id="0" w:name="_Toc91190145"/>
+      <w:bookmarkStart w:id="0" w:name="_Toc91228041"/>
       <w:r>
         <w:rPr>
           <w:noProof/>
@@ -1401,6 +1360,9 @@
     </w:p>
     <w:p>
       <w:r>
+        <w:rPr>
+          <w:noProof/>
+        </w:rPr>
         <w:drawing>
           <wp:anchor distT="0" distB="0" distL="114300" distR="114300" simplePos="0" relativeHeight="251665408" behindDoc="0" locked="0" layoutInCell="1" allowOverlap="1" wp14:anchorId="246B5D51" wp14:editId="5BD481D7">
             <wp:simplePos x="0" y="0"/>
@@ -1425,7 +1387,7 @@
                     <pic:cNvPicPr/>
                   </pic:nvPicPr>
                   <pic:blipFill>
-                    <a:blip r:embed="rId5" cstate="print">
+                    <a:blip r:embed="rId7" cstate="print">
                       <a:extLst>
                         <a:ext uri="{28A0092B-C50C-407E-A947-70E740481C1C}">
                           <a14:useLocalDpi xmlns:a14="http://schemas.microsoft.com/office/drawing/2010/main" val="0"/>
@@ -1527,7 +1489,7 @@
       <w:pPr>
         <w:pStyle w:val="Nadpis1"/>
       </w:pPr>
-      <w:bookmarkStart w:id="1" w:name="_Toc91190146"/>
+      <w:bookmarkStart w:id="1" w:name="_Toc91228042"/>
       <w:r>
         <w:t>Úloha 2.</w:t>
       </w:r>
@@ -1624,7 +1586,7 @@
                     <pic:cNvPicPr/>
                   </pic:nvPicPr>
                   <pic:blipFill>
-                    <a:blip r:embed="rId6" cstate="print">
+                    <a:blip r:embed="rId8" cstate="print">
                       <a:extLst>
                         <a:ext uri="{28A0092B-C50C-407E-A947-70E740481C1C}">
                           <a14:useLocalDpi xmlns:a14="http://schemas.microsoft.com/office/drawing/2010/main" val="0"/>
@@ -1682,7 +1644,7 @@
       <w:pPr>
         <w:pStyle w:val="Nadpis1"/>
       </w:pPr>
-      <w:bookmarkStart w:id="2" w:name="_Toc91190147"/>
+      <w:bookmarkStart w:id="2" w:name="_Toc91228043"/>
       <w:r>
         <w:t>Úloha 3.</w:t>
       </w:r>
@@ -1814,6 +1776,9 @@
     <w:p/>
     <w:p>
       <w:r>
+        <w:rPr>
+          <w:noProof/>
+        </w:rPr>
         <w:drawing>
           <wp:inline distT="0" distB="0" distL="0" distR="0" wp14:anchorId="27A8BDF4" wp14:editId="58517431">
             <wp:extent cx="5760720" cy="3233420"/>
@@ -1830,7 +1795,7 @@
                     <pic:cNvPicPr/>
                   </pic:nvPicPr>
                   <pic:blipFill>
-                    <a:blip r:embed="rId7"/>
+                    <a:blip r:embed="rId9"/>
                     <a:stretch>
                       <a:fillRect/>
                     </a:stretch>
@@ -1876,6 +1841,9 @@
     </w:p>
     <w:p>
       <w:r>
+        <w:rPr>
+          <w:noProof/>
+        </w:rPr>
         <w:lastRenderedPageBreak/>
         <w:drawing>
           <wp:inline distT="0" distB="0" distL="0" distR="0" wp14:anchorId="569CC3C0" wp14:editId="477FC631">
@@ -1893,7 +1861,7 @@
                     <pic:cNvPicPr/>
                   </pic:nvPicPr>
                   <pic:blipFill>
-                    <a:blip r:embed="rId8"/>
+                    <a:blip r:embed="rId10"/>
                     <a:stretch>
                       <a:fillRect/>
                     </a:stretch>
@@ -1981,7 +1949,7 @@
       <w:pPr>
         <w:pStyle w:val="Nadpis1"/>
       </w:pPr>
-      <w:bookmarkStart w:id="3" w:name="_Toc91190148"/>
+      <w:bookmarkStart w:id="3" w:name="_Toc91228044"/>
       <w:r>
         <w:t>Úloha 4.</w:t>
       </w:r>
@@ -2081,7 +2049,7 @@
                     <pic:cNvPicPr/>
                   </pic:nvPicPr>
                   <pic:blipFill>
-                    <a:blip r:embed="rId9" cstate="print">
+                    <a:blip r:embed="rId11" cstate="print">
                       <a:extLst>
                         <a:ext uri="{28A0092B-C50C-407E-A947-70E740481C1C}">
                           <a14:useLocalDpi xmlns:a14="http://schemas.microsoft.com/office/drawing/2010/main" val="0"/>
@@ -2113,7 +2081,7 @@
           </wp:anchor>
         </w:drawing>
       </w:r>
-      <w:hyperlink r:id="rId10" w:anchor=".ipynb" w:history="1">
+      <w:hyperlink r:id="rId12" w:anchor=".ipynb" w:history="1">
         <w:r>
           <w:rPr>
             <w:rStyle w:val="Hypertextovprepojenie"/>
@@ -2146,7 +2114,7 @@
       <w:pPr>
         <w:pStyle w:val="Nadpis1"/>
       </w:pPr>
-      <w:bookmarkStart w:id="4" w:name="_Toc91190149"/>
+      <w:bookmarkStart w:id="4" w:name="_Toc91228045"/>
       <w:r>
         <w:lastRenderedPageBreak/>
         <w:t>Úloha 5.</w:t>
@@ -2289,7 +2257,7 @@
       <w:pPr>
         <w:pStyle w:val="Nadpis1"/>
       </w:pPr>
-      <w:bookmarkStart w:id="5" w:name="_Toc91190150"/>
+      <w:bookmarkStart w:id="5" w:name="_Toc91228046"/>
       <w:r>
         <w:t>Úloha 6.</w:t>
       </w:r>
@@ -2324,7 +2292,7 @@
                     <pic:cNvPicPr/>
                   </pic:nvPicPr>
                   <pic:blipFill>
-                    <a:blip r:embed="rId11">
+                    <a:blip r:embed="rId13">
                       <a:extLst>
                         <a:ext uri="{28A0092B-C50C-407E-A947-70E740481C1C}">
                           <a14:useLocalDpi xmlns:a14="http://schemas.microsoft.com/office/drawing/2010/main" val="0"/>
@@ -2481,6 +2449,9 @@
     </w:p>
     <w:p>
       <w:r>
+        <w:rPr>
+          <w:noProof/>
+        </w:rPr>
         <w:drawing>
           <wp:anchor distT="0" distB="0" distL="114300" distR="114300" simplePos="0" relativeHeight="251666432" behindDoc="0" locked="0" layoutInCell="1" allowOverlap="1" wp14:anchorId="6B550468" wp14:editId="2BDCFF60">
             <wp:simplePos x="0" y="0"/>
@@ -2505,7 +2476,7 @@
                     <pic:cNvPicPr/>
                   </pic:nvPicPr>
                   <pic:blipFill>
-                    <a:blip r:embed="rId12" cstate="print">
+                    <a:blip r:embed="rId14" cstate="print">
                       <a:extLst>
                         <a:ext uri="{28A0092B-C50C-407E-A947-70E740481C1C}">
                           <a14:useLocalDpi xmlns:a14="http://schemas.microsoft.com/office/drawing/2010/main" val="0"/>
@@ -2647,7 +2618,7 @@
       <w:pPr>
         <w:pStyle w:val="Nadpis1"/>
       </w:pPr>
-      <w:bookmarkStart w:id="6" w:name="_Toc91190151"/>
+      <w:bookmarkStart w:id="6" w:name="_Toc91228047"/>
       <w:r>
         <w:t>Úloha 7.</w:t>
       </w:r>
@@ -2693,6 +2664,9 @@
     </w:p>
     <w:p>
       <w:r>
+        <w:rPr>
+          <w:noProof/>
+        </w:rPr>
         <w:drawing>
           <wp:inline distT="0" distB="0" distL="0" distR="0" wp14:anchorId="3C6902BC" wp14:editId="1826BF33">
             <wp:extent cx="5760720" cy="3250565"/>
@@ -2709,7 +2683,7 @@
                     <pic:cNvPicPr/>
                   </pic:nvPicPr>
                   <pic:blipFill>
-                    <a:blip r:embed="rId13"/>
+                    <a:blip r:embed="rId15"/>
                     <a:stretch>
                       <a:fillRect/>
                     </a:stretch>
@@ -2783,10 +2757,7 @@
     <w:p>
       <w:r>
         <w:tab/>
-        <w:t xml:space="preserve">B1 = </w:t>
-      </w:r>
-      <w:r>
-        <w:t>[  0.96968306</w:t>
+        <w:t>B1 = [  0.96968306</w:t>
       </w:r>
       <w:r>
         <w:t>,</w:t>
@@ -2822,10 +2793,7 @@
       </w:r>
       <w:r>
         <w:tab/>
-        <w:t xml:space="preserve">        </w:t>
-      </w:r>
-      <w:r>
-        <w:t>-46.40509761</w:t>
+        <w:t xml:space="preserve">        -46.40509761</w:t>
       </w:r>
       <w:r>
         <w:t>,</w:t>
@@ -2849,10 +2817,7 @@
     <w:p>
       <w:r>
         <w:tab/>
-        <w:t xml:space="preserve">A1 = </w:t>
-      </w:r>
-      <w:r>
-        <w:t>[  1</w:t>
+        <w:t>A1 = [  1</w:t>
       </w:r>
       <w:r>
         <w:t>,</w:t>
@@ -2887,17 +2852,11 @@
     </w:p>
     <w:p>
       <w:r>
-        <w:t xml:space="preserve"> </w:t>
-      </w:r>
-      <w:r>
-        <w:t xml:space="preserve">     </w:t>
-      </w:r>
-      <w:r>
-        <w:tab/>
-        <w:t xml:space="preserve">        </w:t>
-      </w:r>
-      <w:r>
-        <w:t>-46.04625104</w:t>
+        <w:t xml:space="preserve">      </w:t>
+      </w:r>
+      <w:r>
+        <w:tab/>
+        <w:t xml:space="preserve">        -46.04625104</w:t>
       </w:r>
       <w:r>
         <w:t>,</w:t>
@@ -2948,72 +2907,87 @@
         <w:t>B2 =</w:t>
       </w:r>
       <w:r>
+        <w:t xml:space="preserve"> [   0.95550095, -8.34660231, 36.11225767, -100.70464511, 200.24150034,</w:t>
+      </w:r>
+    </w:p>
+    <w:p>
+      <w:pPr>
+        <w:ind w:left="708"/>
+      </w:pPr>
+      <w:r>
+        <w:t xml:space="preserve">          -297.87987356, 339.26851941, -297.87987356, 200.24150034, -100.70464511,    </w:t>
+      </w:r>
+    </w:p>
+    <w:p>
+      <w:r>
+        <w:t xml:space="preserve">   </w:t>
+      </w:r>
+      <w:r>
+        <w:tab/>
+        <w:t xml:space="preserve">           36.11225767, -8.34660231, 0.95550095]</w:t>
+      </w:r>
+    </w:p>
+    <w:p>
+      <w:r>
+        <w:tab/>
+        <w:t>A2 =</w:t>
+      </w:r>
+      <w:r>
         <w:t xml:space="preserve"> </w:t>
       </w:r>
       <w:r>
-        <w:t>[   0.95550095</w:t>
-      </w:r>
-      <w:r>
-        <w:t>,</w:t>
-      </w:r>
-      <w:r>
-        <w:t xml:space="preserve"> -8.34660231</w:t>
-      </w:r>
-      <w:r>
-        <w:t>,</w:t>
-      </w:r>
-      <w:r>
-        <w:t xml:space="preserve"> 36.11225767</w:t>
-      </w:r>
-      <w:r>
-        <w:t>,</w:t>
-      </w:r>
-      <w:r>
-        <w:t xml:space="preserve"> -100.70464511</w:t>
-      </w:r>
-      <w:r>
-        <w:t>,</w:t>
-      </w:r>
-      <w:r>
-        <w:t xml:space="preserve"> 200.24150034</w:t>
-      </w:r>
-      <w:r>
-        <w:t>,</w:t>
-      </w:r>
-    </w:p>
-    <w:p>
-      <w:pPr>
-        <w:ind w:left="708"/>
-      </w:pPr>
-      <w:r>
-        <w:t xml:space="preserve">         </w:t>
-      </w:r>
-      <w:r>
-        <w:t xml:space="preserve"> -297.87987356</w:t>
+        <w:t>[   1, -8.66904654, 37.22281174, -103.0146623</w:t>
+      </w:r>
+      <w:r>
+        <w:t>,</w:t>
+      </w:r>
+      <w:r>
+        <w:t xml:space="preserve"> 203.28308239</w:t>
+      </w:r>
+      <w:r>
+        <w:t>,</w:t>
+      </w:r>
+      <w:r>
+        <w:t xml:space="preserve">    </w:t>
+      </w:r>
+    </w:p>
+    <w:p>
+      <w:r>
+        <w:t xml:space="preserve"> </w:t>
+      </w:r>
+      <w:r>
+        <w:tab/>
+        <w:t xml:space="preserve">        </w:t>
+      </w:r>
+      <w:r>
+        <w:t xml:space="preserve">  </w:t>
+      </w:r>
+      <w:r>
+        <w:t>-300.1157975</w:t>
+      </w:r>
+      <w:r>
+        <w:t>,</w:t>
+      </w:r>
+      <w:r>
+        <w:t xml:space="preserve"> 339.23048733</w:t>
+      </w:r>
+      <w:r>
+        <w:t>,</w:t>
+      </w:r>
+      <w:r>
+        <w:t xml:space="preserve"> -295.59645228</w:t>
       </w:r>
       <w:r>
         <w:t xml:space="preserve">, </w:t>
       </w:r>
       <w:r>
-        <w:t>339.26851941</w:t>
-      </w:r>
-      <w:r>
-        <w:t>,</w:t>
-      </w:r>
-      <w:r>
-        <w:t xml:space="preserve"> -297.87987356</w:t>
-      </w:r>
-      <w:r>
-        <w:t>,</w:t>
-      </w:r>
-      <w:r>
-        <w:t xml:space="preserve"> 200.24150034</w:t>
-      </w:r>
-      <w:r>
-        <w:t>,</w:t>
-      </w:r>
-      <w:r>
-        <w:t xml:space="preserve"> -100.70464511</w:t>
+        <w:t>197.20683088</w:t>
+      </w:r>
+      <w:r>
+        <w:t>,</w:t>
+      </w:r>
+      <w:r>
+        <w:t xml:space="preserve"> -98.43059447</w:t>
       </w:r>
       <w:r>
         <w:t>,</w:t>
@@ -3024,68 +2998,136 @@
     </w:p>
     <w:p>
       <w:r>
+        <w:t xml:space="preserve">  </w:t>
+      </w:r>
+      <w:r>
+        <w:tab/>
+        <w:t xml:space="preserve">       </w:t>
+      </w:r>
+      <w:r>
         <w:t xml:space="preserve">   </w:t>
       </w:r>
       <w:r>
-        <w:tab/>
-        <w:t xml:space="preserve">           </w:t>
-      </w:r>
-      <w:r>
-        <w:t>36.11225767</w:t>
-      </w:r>
-      <w:r>
-        <w:t>,</w:t>
-      </w:r>
-      <w:r>
-        <w:t xml:space="preserve"> -8.34660231</w:t>
-      </w:r>
-      <w:r>
-        <w:t>,</w:t>
-      </w:r>
-      <w:r>
-        <w:t xml:space="preserve"> 0.95550095]</w:t>
-      </w:r>
-    </w:p>
-    <w:p>
-      <w:r>
-        <w:tab/>
-        <w:t>A2 =</w:t>
-      </w:r>
+        <w:t xml:space="preserve"> 35.03084292</w:t>
+      </w:r>
+      <w:r>
+        <w:t>,</w:t>
+      </w:r>
+      <w:r>
+        <w:t xml:space="preserve"> -8.03568886</w:t>
+      </w:r>
+      <w:r>
+        <w:t>,</w:t>
+      </w:r>
+      <w:r>
+        <w:t xml:space="preserve"> 0.91298207]</w:t>
+      </w:r>
+    </w:p>
+    <w:p>
+      <w:r>
+        <w:t>Koeficienty 3. filtru</w:t>
+      </w:r>
+    </w:p>
+    <w:p>
+      <w:r>
+        <w:tab/>
+        <w:t xml:space="preserve">B3 = </w:t>
+      </w:r>
+      <w:r>
+        <w:t>[  0.96968306</w:t>
+      </w:r>
+      <w:r>
+        <w:t>,</w:t>
+      </w:r>
+      <w:r>
+        <w:t xml:space="preserve"> -3.22027134</w:t>
+      </w:r>
+      <w:r>
+        <w:t>,</w:t>
+      </w:r>
+      <w:r>
+        <w:t xml:space="preserve"> 7.88912026</w:t>
+      </w:r>
+      <w:r>
+        <w:t>,</w:t>
+      </w:r>
+      <w:r>
+        <w:t xml:space="preserve"> -11.880532</w:t>
+      </w:r>
+      <w:r>
+        <w:t xml:space="preserve">, </w:t>
+      </w:r>
+      <w:r>
+        <w:t>14.299598</w:t>
+      </w:r>
+      <w:r>
+        <w:t>,</w:t>
+      </w:r>
+    </w:p>
+    <w:p>
       <w:r>
         <w:t xml:space="preserve"> </w:t>
       </w:r>
       <w:r>
-        <w:t>[   1</w:t>
-      </w:r>
-      <w:r>
-        <w:t>,</w:t>
-      </w:r>
-      <w:r>
-        <w:t xml:space="preserve"> -8.66904654</w:t>
+        <w:tab/>
+        <w:t xml:space="preserve">         -11.880532</w:t>
+      </w:r>
+      <w:r>
+        <w:t>,</w:t>
+      </w:r>
+      <w:r>
+        <w:t xml:space="preserve"> 7.88912026</w:t>
+      </w:r>
+      <w:r>
+        <w:t>,</w:t>
+      </w:r>
+      <w:r>
+        <w:t xml:space="preserve"> -3.22027134</w:t>
+      </w:r>
+      <w:r>
+        <w:t>,</w:t>
+      </w:r>
+      <w:r>
+        <w:t xml:space="preserve"> 0.96968306]</w:t>
+      </w:r>
+    </w:p>
+    <w:p>
+      <w:r>
+        <w:tab/>
+        <w:t>A3 =</w:t>
+      </w:r>
+      <w:r>
+        <w:t xml:space="preserve"> [  1</w:t>
       </w:r>
       <w:r>
         <w:t xml:space="preserve">, </w:t>
       </w:r>
       <w:r>
-        <w:t>37.22281174</w:t>
-      </w:r>
-      <w:r>
-        <w:t>,</w:t>
-      </w:r>
-      <w:r>
-        <w:t xml:space="preserve"> -103.0146623</w:t>
-      </w:r>
-      <w:r>
-        <w:t>,</w:t>
-      </w:r>
-      <w:r>
-        <w:t xml:space="preserve"> 203.28308239</w:t>
-      </w:r>
-      <w:r>
-        <w:t>,</w:t>
-      </w:r>
-      <w:r>
-        <w:t xml:space="preserve">    </w:t>
+        <w:t>-3.29539372</w:t>
+      </w:r>
+      <w:r>
+        <w:t>,</w:t>
+      </w:r>
+      <w:r>
+        <w:t xml:space="preserve"> 8.0108682</w:t>
+      </w:r>
+      <w:r>
+        <w:t>,</w:t>
+      </w:r>
+      <w:r>
+        <w:t xml:space="preserve"> -11.97119889</w:t>
+      </w:r>
+      <w:r>
+        <w:t>,</w:t>
+      </w:r>
+      <w:r>
+        <w:t xml:space="preserve"> 14.29804551</w:t>
+      </w:r>
+      <w:r>
+        <w:t>,</w:t>
+      </w:r>
+      <w:r>
+        <w:t xml:space="preserve">  </w:t>
       </w:r>
     </w:p>
     <w:p>
@@ -3094,43 +3136,138 @@
       </w:r>
       <w:r>
         <w:tab/>
-        <w:t xml:space="preserve">        </w:t>
-      </w:r>
+        <w:t xml:space="preserve">         -11.78833901</w:t>
+      </w:r>
+      <w:r>
+        <w:t>,</w:t>
+      </w:r>
+      <w:r>
+        <w:t xml:space="preserve"> 7.76800568</w:t>
+      </w:r>
+      <w:r>
+        <w:t xml:space="preserve">, </w:t>
+      </w:r>
+      <w:r>
+        <w:t>-3.14667508</w:t>
+      </w:r>
+      <w:r>
+        <w:t>,</w:t>
+      </w:r>
+      <w:r>
+        <w:t xml:space="preserve"> 0.94028524]</w:t>
+      </w:r>
+    </w:p>
+    <w:p>
+      <w:r>
+        <w:t>Koeficienty 4. filtru</w:t>
+      </w:r>
+    </w:p>
+    <w:p>
+      <w:r>
+        <w:tab/>
+        <w:t>B4 =</w:t>
+      </w:r>
+      <w:r>
+        <w:t xml:space="preserve"> [ 0.96968306</w:t>
+      </w:r>
+      <w:r>
+        <w:t>,</w:t>
+      </w:r>
+      <w:r>
+        <w:t xml:space="preserve"> -0.35023539</w:t>
+      </w:r>
+      <w:r>
+        <w:t>,</w:t>
+      </w:r>
+      <w:r>
+        <w:t xml:space="preserve"> 3.92616973</w:t>
+      </w:r>
+      <w:r>
+        <w:t>,</w:t>
+      </w:r>
+      <w:r>
+        <w:t xml:space="preserve"> -1.0535618</w:t>
+      </w:r>
+      <w:r>
+        <w:t>,</w:t>
+      </w:r>
+      <w:r>
+        <w:t xml:space="preserve"> 5.91303779</w:t>
+      </w:r>
+      <w:r>
+        <w:t>,</w:t>
+      </w:r>
+      <w:r>
+        <w:t xml:space="preserve"> -1.0535618</w:t>
+      </w:r>
+      <w:r>
+        <w:t>,</w:t>
+      </w:r>
+    </w:p>
+    <w:p>
       <w:r>
         <w:t xml:space="preserve">  </w:t>
       </w:r>
       <w:r>
-        <w:t>-300.1157975</w:t>
-      </w:r>
-      <w:r>
-        <w:t>,</w:t>
-      </w:r>
-      <w:r>
-        <w:t xml:space="preserve"> 339.23048733</w:t>
-      </w:r>
-      <w:r>
-        <w:t>,</w:t>
-      </w:r>
-      <w:r>
-        <w:t xml:space="preserve"> -295.59645228</w:t>
+        <w:tab/>
+        <w:t xml:space="preserve">           3.92616973</w:t>
+      </w:r>
+      <w:r>
+        <w:t>,</w:t>
+      </w:r>
+      <w:r>
+        <w:t xml:space="preserve"> -0.35023539</w:t>
+      </w:r>
+      <w:r>
+        <w:t>,</w:t>
+      </w:r>
+      <w:r>
+        <w:t xml:space="preserve"> 0.96968306]</w:t>
+      </w:r>
+    </w:p>
+    <w:p>
+      <w:r>
+        <w:tab/>
+        <w:t>A4 =</w:t>
+      </w:r>
+      <w:r>
+        <w:t xml:space="preserve"> [ 1</w:t>
       </w:r>
       <w:r>
         <w:t xml:space="preserve">, </w:t>
       </w:r>
       <w:r>
-        <w:t>197.20683088</w:t>
-      </w:r>
-      <w:r>
-        <w:t>,</w:t>
-      </w:r>
-      <w:r>
-        <w:t xml:space="preserve"> -98.43059447</w:t>
-      </w:r>
-      <w:r>
-        <w:t>,</w:t>
-      </w:r>
-      <w:r>
-        <w:t xml:space="preserve">    </w:t>
+        <w:t>-0.35840567</w:t>
+      </w:r>
+      <w:r>
+        <w:t>,</w:t>
+      </w:r>
+      <w:r>
+        <w:t xml:space="preserve"> 3.9866018</w:t>
+      </w:r>
+      <w:r>
+        <w:t>,</w:t>
+      </w:r>
+      <w:r>
+        <w:t xml:space="preserve"> -1.06158658</w:t>
+      </w:r>
+      <w:r>
+        <w:t>,</w:t>
+      </w:r>
+      <w:r>
+        <w:t xml:space="preserve"> 5.91211133</w:t>
+      </w:r>
+      <w:r>
+        <w:t>,</w:t>
+      </w:r>
+      <w:r>
+        <w:t xml:space="preserve"> -1.04537104</w:t>
+      </w:r>
+      <w:r>
+        <w:t>,</w:t>
+      </w:r>
+      <w:r>
+        <w:t xml:space="preserve">   </w:t>
       </w:r>
     </w:p>
     <w:p>
@@ -3139,302 +3276,7 @@
       </w:r>
       <w:r>
         <w:tab/>
-        <w:t xml:space="preserve">       </w:t>
-      </w:r>
-      <w:r>
-        <w:t xml:space="preserve">   </w:t>
-      </w:r>
-      <w:r>
-        <w:t xml:space="preserve"> 35.03084292</w:t>
-      </w:r>
-      <w:r>
-        <w:t>,</w:t>
-      </w:r>
-      <w:r>
-        <w:t xml:space="preserve"> -8.03568886</w:t>
-      </w:r>
-      <w:r>
-        <w:t>,</w:t>
-      </w:r>
-      <w:r>
-        <w:t xml:space="preserve"> 0.91298207]</w:t>
-      </w:r>
-    </w:p>
-    <w:p>
-      <w:r>
-        <w:t>Koeficienty 3. filtru</w:t>
-      </w:r>
-    </w:p>
-    <w:p>
-      <w:r>
-        <w:tab/>
-        <w:t xml:space="preserve">B3 = </w:t>
-      </w:r>
-      <w:r>
-        <w:t>[  0.96968306</w:t>
-      </w:r>
-      <w:r>
-        <w:t>,</w:t>
-      </w:r>
-      <w:r>
-        <w:t xml:space="preserve"> -3.22027134</w:t>
-      </w:r>
-      <w:r>
-        <w:t>,</w:t>
-      </w:r>
-      <w:r>
-        <w:t xml:space="preserve"> 7.88912026</w:t>
-      </w:r>
-      <w:r>
-        <w:t>,</w:t>
-      </w:r>
-      <w:r>
-        <w:t xml:space="preserve"> -11.880532</w:t>
-      </w:r>
-      <w:r>
-        <w:t xml:space="preserve">, </w:t>
-      </w:r>
-      <w:r>
-        <w:t>14.299598</w:t>
-      </w:r>
-      <w:r>
-        <w:t>,</w:t>
-      </w:r>
-    </w:p>
-    <w:p>
-      <w:r>
-        <w:t xml:space="preserve"> </w:t>
-      </w:r>
-      <w:r>
-        <w:tab/>
-        <w:t xml:space="preserve">         </w:t>
-      </w:r>
-      <w:r>
-        <w:t>-11.880532</w:t>
-      </w:r>
-      <w:r>
-        <w:t>,</w:t>
-      </w:r>
-      <w:r>
-        <w:t xml:space="preserve"> 7.88912026</w:t>
-      </w:r>
-      <w:r>
-        <w:t>,</w:t>
-      </w:r>
-      <w:r>
-        <w:t xml:space="preserve"> -3.22027134</w:t>
-      </w:r>
-      <w:r>
-        <w:t>,</w:t>
-      </w:r>
-      <w:r>
-        <w:t xml:space="preserve"> 0.96968306]</w:t>
-      </w:r>
-    </w:p>
-    <w:p>
-      <w:r>
-        <w:tab/>
-        <w:t>A3 =</w:t>
-      </w:r>
-      <w:r>
-        <w:t xml:space="preserve"> </w:t>
-      </w:r>
-      <w:r>
-        <w:t>[  1</w:t>
-      </w:r>
-      <w:r>
-        <w:t xml:space="preserve">, </w:t>
-      </w:r>
-      <w:r>
-        <w:t>-3.29539372</w:t>
-      </w:r>
-      <w:r>
-        <w:t>,</w:t>
-      </w:r>
-      <w:r>
-        <w:t xml:space="preserve"> 8.0108682</w:t>
-      </w:r>
-      <w:r>
-        <w:t>,</w:t>
-      </w:r>
-      <w:r>
-        <w:t xml:space="preserve"> -11.97119889</w:t>
-      </w:r>
-      <w:r>
-        <w:t>,</w:t>
-      </w:r>
-      <w:r>
-        <w:t xml:space="preserve"> 14.29804551</w:t>
-      </w:r>
-      <w:r>
-        <w:t>,</w:t>
-      </w:r>
-      <w:r>
-        <w:t xml:space="preserve">  </w:t>
-      </w:r>
-    </w:p>
-    <w:p>
-      <w:r>
-        <w:t xml:space="preserve"> </w:t>
-      </w:r>
-      <w:r>
-        <w:tab/>
-        <w:t xml:space="preserve">         </w:t>
-      </w:r>
-      <w:r>
-        <w:t>-11.78833901</w:t>
-      </w:r>
-      <w:r>
-        <w:t>,</w:t>
-      </w:r>
-      <w:r>
-        <w:t xml:space="preserve"> 7.76800568</w:t>
-      </w:r>
-      <w:r>
-        <w:t xml:space="preserve">, </w:t>
-      </w:r>
-      <w:r>
-        <w:t>-3.14667508</w:t>
-      </w:r>
-      <w:r>
-        <w:t>,</w:t>
-      </w:r>
-      <w:r>
-        <w:t xml:space="preserve"> 0.94028524]</w:t>
-      </w:r>
-    </w:p>
-    <w:p>
-      <w:r>
-        <w:t>Koeficienty 4. filtru</w:t>
-      </w:r>
-    </w:p>
-    <w:p>
-      <w:r>
-        <w:tab/>
-        <w:t>B4 =</w:t>
-      </w:r>
-      <w:r>
-        <w:t xml:space="preserve"> </w:t>
-      </w:r>
-      <w:r>
-        <w:t>[ 0.96968306</w:t>
-      </w:r>
-      <w:r>
-        <w:t>,</w:t>
-      </w:r>
-      <w:r>
-        <w:t xml:space="preserve"> -0.35023539</w:t>
-      </w:r>
-      <w:r>
-        <w:t>,</w:t>
-      </w:r>
-      <w:r>
-        <w:t xml:space="preserve"> 3.92616973</w:t>
-      </w:r>
-      <w:r>
-        <w:t>,</w:t>
-      </w:r>
-      <w:r>
-        <w:t xml:space="preserve"> -1.0535618</w:t>
-      </w:r>
-      <w:r>
-        <w:t>,</w:t>
-      </w:r>
-      <w:r>
-        <w:t xml:space="preserve"> 5.91303779</w:t>
-      </w:r>
-      <w:r>
-        <w:t>,</w:t>
-      </w:r>
-      <w:r>
-        <w:t xml:space="preserve"> -1.0535618</w:t>
-      </w:r>
-      <w:r>
-        <w:t>,</w:t>
-      </w:r>
-    </w:p>
-    <w:p>
-      <w:r>
-        <w:t xml:space="preserve">  </w:t>
-      </w:r>
-      <w:r>
-        <w:tab/>
-        <w:t xml:space="preserve">           </w:t>
-      </w:r>
-      <w:r>
-        <w:t>3.92616973</w:t>
-      </w:r>
-      <w:r>
-        <w:t>,</w:t>
-      </w:r>
-      <w:r>
-        <w:t xml:space="preserve"> -0.35023539</w:t>
-      </w:r>
-      <w:r>
-        <w:t>,</w:t>
-      </w:r>
-      <w:r>
-        <w:t xml:space="preserve"> 0.96968306]</w:t>
-      </w:r>
-    </w:p>
-    <w:p>
-      <w:r>
-        <w:tab/>
-        <w:t>A4 =</w:t>
-      </w:r>
-      <w:r>
-        <w:t xml:space="preserve"> </w:t>
-      </w:r>
-      <w:r>
-        <w:t>[ 1</w:t>
-      </w:r>
-      <w:r>
-        <w:t xml:space="preserve">, </w:t>
-      </w:r>
-      <w:r>
-        <w:t>-0.35840567</w:t>
-      </w:r>
-      <w:r>
-        <w:t>,</w:t>
-      </w:r>
-      <w:r>
-        <w:t xml:space="preserve"> 3.9866018</w:t>
-      </w:r>
-      <w:r>
-        <w:t>,</w:t>
-      </w:r>
-      <w:r>
-        <w:t xml:space="preserve"> -1.06158658</w:t>
-      </w:r>
-      <w:r>
-        <w:t>,</w:t>
-      </w:r>
-      <w:r>
-        <w:t xml:space="preserve"> 5.91211133</w:t>
-      </w:r>
-      <w:r>
-        <w:t>,</w:t>
-      </w:r>
-      <w:r>
-        <w:t xml:space="preserve"> -1.04537104</w:t>
-      </w:r>
-      <w:r>
-        <w:t>,</w:t>
-      </w:r>
-      <w:r>
-        <w:t xml:space="preserve">   </w:t>
-      </w:r>
-    </w:p>
-    <w:p>
-      <w:r>
-        <w:t xml:space="preserve">  </w:t>
-      </w:r>
-      <w:r>
-        <w:tab/>
-        <w:t xml:space="preserve">          </w:t>
-      </w:r>
-      <w:r>
-        <w:t>3.865745</w:t>
+        <w:t xml:space="preserve">          3.865745</w:t>
       </w:r>
       <w:r>
         <w:t>,</w:t>
@@ -3621,7 +3463,7 @@
           <w:noProof/>
         </w:rPr>
       </w:pPr>
-      <w:bookmarkStart w:id="7" w:name="_Toc91190152"/>
+      <w:bookmarkStart w:id="7" w:name="_Toc91228048"/>
       <w:r>
         <w:rPr>
           <w:noProof/>
@@ -3633,6 +3475,9 @@
     </w:p>
     <w:p>
       <w:r>
+        <w:rPr>
+          <w:noProof/>
+        </w:rPr>
         <w:drawing>
           <wp:anchor distT="0" distB="0" distL="114300" distR="114300" simplePos="0" relativeHeight="251667456" behindDoc="0" locked="0" layoutInCell="1" allowOverlap="1" wp14:anchorId="09FE53B5" wp14:editId="2EB1BB56">
             <wp:simplePos x="0" y="0"/>
@@ -3657,7 +3502,7 @@
                     <pic:cNvPicPr/>
                   </pic:nvPicPr>
                   <pic:blipFill>
-                    <a:blip r:embed="rId14">
+                    <a:blip r:embed="rId16">
                       <a:extLst>
                         <a:ext uri="{28A0092B-C50C-407E-A947-70E740481C1C}">
                           <a14:useLocalDpi xmlns:a14="http://schemas.microsoft.com/office/drawing/2010/main" val="0"/>
@@ -3697,14 +3542,7 @@
           <w:i/>
           <w:iCs/>
         </w:rPr>
-        <w:t>scipy.</w:t>
-      </w:r>
-      <w:r>
-        <w:rPr>
-          <w:i/>
-          <w:iCs/>
-        </w:rPr>
-        <w:t>signal.tf2zpk(b1, a1)</w:t>
+        <w:t>scipy.signal.tf2zpk(b1, a1)</w:t>
       </w:r>
       <w:r>
         <w:t xml:space="preserve">. Následne som sa na základe týchto hodnôt </w:t>
@@ -3748,7 +3586,7 @@
       <w:pPr>
         <w:pStyle w:val="Nadpis1"/>
       </w:pPr>
-      <w:bookmarkStart w:id="8" w:name="_Toc91190153"/>
+      <w:bookmarkStart w:id="8" w:name="_Toc91228049"/>
       <w:r>
         <w:t>Úloha 9.</w:t>
       </w:r>
@@ -3756,6 +3594,9 @@
     </w:p>
     <w:p>
       <w:r>
+        <w:rPr>
+          <w:noProof/>
+        </w:rPr>
         <w:drawing>
           <wp:anchor distT="0" distB="0" distL="114300" distR="114300" simplePos="0" relativeHeight="251668480" behindDoc="0" locked="0" layoutInCell="1" allowOverlap="1" wp14:anchorId="769379A8" wp14:editId="0D8C48C7">
             <wp:simplePos x="0" y="0"/>
@@ -3780,7 +3621,7 @@
                     <pic:cNvPicPr/>
                   </pic:nvPicPr>
                   <pic:blipFill>
-                    <a:blip r:embed="rId15" cstate="print">
+                    <a:blip r:embed="rId17" cstate="print">
                       <a:extLst>
                         <a:ext uri="{28A0092B-C50C-407E-A947-70E740481C1C}">
                           <a14:useLocalDpi xmlns:a14="http://schemas.microsoft.com/office/drawing/2010/main" val="0"/>
@@ -3841,7 +3682,7 @@
       <w:pPr>
         <w:pStyle w:val="Nadpis1"/>
       </w:pPr>
-      <w:bookmarkStart w:id="9" w:name="_Toc91190154"/>
+      <w:bookmarkStart w:id="9" w:name="_Toc91228050"/>
       <w:r>
         <w:lastRenderedPageBreak/>
         <w:t>Úloha 10.</w:t>
@@ -3850,6 +3691,9 @@
     </w:p>
     <w:p>
       <w:r>
+        <w:rPr>
+          <w:noProof/>
+        </w:rPr>
         <w:drawing>
           <wp:anchor distT="0" distB="0" distL="114300" distR="114300" simplePos="0" relativeHeight="251669504" behindDoc="0" locked="0" layoutInCell="1" allowOverlap="1" wp14:anchorId="2FA0C047" wp14:editId="5AA758D3">
             <wp:simplePos x="0" y="0"/>
@@ -3874,7 +3718,7 @@
                     <pic:cNvPicPr/>
                   </pic:nvPicPr>
                   <pic:blipFill>
-                    <a:blip r:embed="rId16">
+                    <a:blip r:embed="rId18">
                       <a:extLst>
                         <a:ext uri="{28A0092B-C50C-407E-A947-70E740481C1C}">
                           <a14:useLocalDpi xmlns:a14="http://schemas.microsoft.com/office/drawing/2010/main" val="0"/>
@@ -3924,6 +3768,9 @@
     </w:p>
     <w:p>
       <w:r>
+        <w:rPr>
+          <w:noProof/>
+        </w:rPr>
         <w:drawing>
           <wp:anchor distT="0" distB="0" distL="114300" distR="114300" simplePos="0" relativeHeight="251670528" behindDoc="0" locked="0" layoutInCell="1" allowOverlap="1" wp14:anchorId="76DA4A91" wp14:editId="3A5265A4">
             <wp:simplePos x="0" y="0"/>
@@ -3948,7 +3795,7 @@
                     <pic:cNvPicPr/>
                   </pic:nvPicPr>
                   <pic:blipFill>
-                    <a:blip r:embed="rId17" cstate="print">
+                    <a:blip r:embed="rId19" cstate="print">
                       <a:extLst>
                         <a:ext uri="{28A0092B-C50C-407E-A947-70E740481C1C}">
                           <a14:useLocalDpi xmlns:a14="http://schemas.microsoft.com/office/drawing/2010/main" val="0"/>
@@ -4043,6 +3890,7 @@
     </w:p>
     <w:p/>
     <w:sectPr>
+      <w:footerReference w:type="default" r:id="rId20"/>
       <w:pgSz w:w="11906" w:h="16838"/>
       <w:pgMar w:top="1417" w:right="1417" w:bottom="1417" w:left="1417" w:header="708" w:footer="708" w:gutter="0"/>
       <w:cols w:space="708"/>
@@ -4050,6 +3898,98 @@
     </w:sectPr>
   </w:body>
 </w:document>
+</file>
+
+<file path=word/endnotes.xml><?xml version="1.0" encoding="utf-8"?>
+<w:endnotes xmlns:wpc="http://schemas.microsoft.com/office/word/2010/wordprocessingCanvas" xmlns:cx="http://schemas.microsoft.com/office/drawing/2014/chartex" xmlns:cx1="http://schemas.microsoft.com/office/drawing/2015/9/8/chartex" xmlns:cx2="http://schemas.microsoft.com/office/drawing/2015/10/21/chartex" xmlns:cx3="http://schemas.microsoft.com/office/drawing/2016/5/9/chartex" xmlns:cx4="http://schemas.microsoft.com/office/drawing/2016/5/10/chartex" xmlns:cx5="http://schemas.microsoft.com/office/drawing/2016/5/11/chartex" xmlns:cx6="http://schemas.microsoft.com/office/drawing/2016/5/12/chartex" xmlns:cx7="http://schemas.microsoft.com/office/drawing/2016/5/13/chartex" xmlns:cx8="http://schemas.microsoft.com/office/drawing/2016/5/14/chartex" xmlns:mc="http://schemas.openxmlformats.org/markup-compatibility/2006" xmlns:aink="http://schemas.microsoft.com/office/drawing/2016/ink" xmlns:am3d="http://schemas.microsoft.com/office/drawing/2017/model3d" xmlns:o="urn:schemas-microsoft-com:office:office" xmlns:r="http://schemas.openxmlformats.org/officeDocument/2006/relationships" xmlns:m="http://schemas.openxmlformats.org/officeDocument/2006/math" xmlns:v="urn:schemas-microsoft-com:vml" xmlns:wp14="http://schemas.microsoft.com/office/word/2010/wordprocessingDrawing" xmlns:wp="http://schemas.openxmlformats.org/drawingml/2006/wordprocessingDrawing" xmlns:w10="urn:schemas-microsoft-com:office:word" xmlns:w="http://schemas.openxmlformats.org/wordprocessingml/2006/main" xmlns:w14="http://schemas.microsoft.com/office/word/2010/wordml" xmlns:w15="http://schemas.microsoft.com/office/word/2012/wordml" xmlns:w16cex="http://schemas.microsoft.com/office/word/2018/wordml/cex" xmlns:w16cid="http://schemas.microsoft.com/office/word/2016/wordml/cid" xmlns:w16="http://schemas.microsoft.com/office/word/2018/wordml" xmlns:w16sdtdh="http://schemas.microsoft.com/office/word/2020/wordml/sdtdatahash" xmlns:w16se="http://schemas.microsoft.com/office/word/2015/wordml/symex" xmlns:wpg="http://schemas.microsoft.com/office/word/2010/wordprocessingGroup" xmlns:wpi="http://schemas.microsoft.com/office/word/2010/wordprocessingInk" xmlns:wne="http://schemas.microsoft.com/office/word/2006/wordml" xmlns:wps="http://schemas.microsoft.com/office/word/2010/wordprocessingShape" mc:Ignorable="w14 w15 w16se w16cid w16 w16cex w16sdtdh wp14">
+  <w:endnote w:type="separator" w:id="-1">
+    <w:p>
+      <w:pPr>
+        <w:spacing w:after="0" w:line="240" w:lineRule="auto"/>
+      </w:pPr>
+      <w:r>
+        <w:separator/>
+      </w:r>
+    </w:p>
+  </w:endnote>
+  <w:endnote w:type="continuationSeparator" w:id="0">
+    <w:p>
+      <w:pPr>
+        <w:spacing w:after="0" w:line="240" w:lineRule="auto"/>
+      </w:pPr>
+      <w:r>
+        <w:continuationSeparator/>
+      </w:r>
+    </w:p>
+  </w:endnote>
+</w:endnotes>
+</file>
+
+<file path=word/footer1.xml><?xml version="1.0" encoding="utf-8"?>
+<w:ftr xmlns:wpc="http://schemas.microsoft.com/office/word/2010/wordprocessingCanvas" xmlns:cx="http://schemas.microsoft.com/office/drawing/2014/chartex" xmlns:cx1="http://schemas.microsoft.com/office/drawing/2015/9/8/chartex" xmlns:cx2="http://schemas.microsoft.com/office/drawing/2015/10/21/chartex" xmlns:cx3="http://schemas.microsoft.com/office/drawing/2016/5/9/chartex" xmlns:cx4="http://schemas.microsoft.com/office/drawing/2016/5/10/chartex" xmlns:cx5="http://schemas.microsoft.com/office/drawing/2016/5/11/chartex" xmlns:cx6="http://schemas.microsoft.com/office/drawing/2016/5/12/chartex" xmlns:cx7="http://schemas.microsoft.com/office/drawing/2016/5/13/chartex" xmlns:cx8="http://schemas.microsoft.com/office/drawing/2016/5/14/chartex" xmlns:mc="http://schemas.openxmlformats.org/markup-compatibility/2006" xmlns:aink="http://schemas.microsoft.com/office/drawing/2016/ink" xmlns:am3d="http://schemas.microsoft.com/office/drawing/2017/model3d" xmlns:o="urn:schemas-microsoft-com:office:office" xmlns:r="http://schemas.openxmlformats.org/officeDocument/2006/relationships" xmlns:m="http://schemas.openxmlformats.org/officeDocument/2006/math" xmlns:v="urn:schemas-microsoft-com:vml" xmlns:wp14="http://schemas.microsoft.com/office/word/2010/wordprocessingDrawing" xmlns:wp="http://schemas.openxmlformats.org/drawingml/2006/wordprocessingDrawing" xmlns:w10="urn:schemas-microsoft-com:office:word" xmlns:w="http://schemas.openxmlformats.org/wordprocessingml/2006/main" xmlns:w14="http://schemas.microsoft.com/office/word/2010/wordml" xmlns:w15="http://schemas.microsoft.com/office/word/2012/wordml" xmlns:w16cex="http://schemas.microsoft.com/office/word/2018/wordml/cex" xmlns:w16cid="http://schemas.microsoft.com/office/word/2016/wordml/cid" xmlns:w16="http://schemas.microsoft.com/office/word/2018/wordml" xmlns:w16sdtdh="http://schemas.microsoft.com/office/word/2020/wordml/sdtdatahash" xmlns:w16se="http://schemas.microsoft.com/office/word/2015/wordml/symex" xmlns:wpg="http://schemas.microsoft.com/office/word/2010/wordprocessingGroup" xmlns:wpi="http://schemas.microsoft.com/office/word/2010/wordprocessingInk" xmlns:wne="http://schemas.microsoft.com/office/word/2006/wordml" xmlns:wps="http://schemas.microsoft.com/office/word/2010/wordprocessingShape" mc:Ignorable="w14 w15 w16se w16cid w16 w16cex w16sdtdh wp14">
+  <w:sdt>
+    <w:sdtPr>
+      <w:id w:val="1626965079"/>
+      <w:docPartObj>
+        <w:docPartGallery w:val="Page Numbers (Bottom of Page)"/>
+        <w:docPartUnique/>
+      </w:docPartObj>
+    </w:sdtPr>
+    <w:sdtContent>
+      <w:p>
+        <w:pPr>
+          <w:pStyle w:val="Pta"/>
+          <w:jc w:val="right"/>
+        </w:pPr>
+        <w:r>
+          <w:fldChar w:fldCharType="begin"/>
+        </w:r>
+        <w:r>
+          <w:instrText>PAGE   \* MERGEFORMAT</w:instrText>
+        </w:r>
+        <w:r>
+          <w:fldChar w:fldCharType="separate"/>
+        </w:r>
+        <w:r>
+          <w:t>2</w:t>
+        </w:r>
+        <w:r>
+          <w:fldChar w:fldCharType="end"/>
+        </w:r>
+      </w:p>
+    </w:sdtContent>
+  </w:sdt>
+  <w:p>
+    <w:pPr>
+      <w:pStyle w:val="Pta"/>
+    </w:pPr>
+  </w:p>
+</w:ftr>
+</file>
+
+<file path=word/footnotes.xml><?xml version="1.0" encoding="utf-8"?>
+<w:footnotes xmlns:wpc="http://schemas.microsoft.com/office/word/2010/wordprocessingCanvas" xmlns:cx="http://schemas.microsoft.com/office/drawing/2014/chartex" xmlns:cx1="http://schemas.microsoft.com/office/drawing/2015/9/8/chartex" xmlns:cx2="http://schemas.microsoft.com/office/drawing/2015/10/21/chartex" xmlns:cx3="http://schemas.microsoft.com/office/drawing/2016/5/9/chartex" xmlns:cx4="http://schemas.microsoft.com/office/drawing/2016/5/10/chartex" xmlns:cx5="http://schemas.microsoft.com/office/drawing/2016/5/11/chartex" xmlns:cx6="http://schemas.microsoft.com/office/drawing/2016/5/12/chartex" xmlns:cx7="http://schemas.microsoft.com/office/drawing/2016/5/13/chartex" xmlns:cx8="http://schemas.microsoft.com/office/drawing/2016/5/14/chartex" xmlns:mc="http://schemas.openxmlformats.org/markup-compatibility/2006" xmlns:aink="http://schemas.microsoft.com/office/drawing/2016/ink" xmlns:am3d="http://schemas.microsoft.com/office/drawing/2017/model3d" xmlns:o="urn:schemas-microsoft-com:office:office" xmlns:r="http://schemas.openxmlformats.org/officeDocument/2006/relationships" xmlns:m="http://schemas.openxmlformats.org/officeDocument/2006/math" xmlns:v="urn:schemas-microsoft-com:vml" xmlns:wp14="http://schemas.microsoft.com/office/word/2010/wordprocessingDrawing" xmlns:wp="http://schemas.openxmlformats.org/drawingml/2006/wordprocessingDrawing" xmlns:w10="urn:schemas-microsoft-com:office:word" xmlns:w="http://schemas.openxmlformats.org/wordprocessingml/2006/main" xmlns:w14="http://schemas.microsoft.com/office/word/2010/wordml" xmlns:w15="http://schemas.microsoft.com/office/word/2012/wordml" xmlns:w16cex="http://schemas.microsoft.com/office/word/2018/wordml/cex" xmlns:w16cid="http://schemas.microsoft.com/office/word/2016/wordml/cid" xmlns:w16="http://schemas.microsoft.com/office/word/2018/wordml" xmlns:w16sdtdh="http://schemas.microsoft.com/office/word/2020/wordml/sdtdatahash" xmlns:w16se="http://schemas.microsoft.com/office/word/2015/wordml/symex" xmlns:wpg="http://schemas.microsoft.com/office/word/2010/wordprocessingGroup" xmlns:wpi="http://schemas.microsoft.com/office/word/2010/wordprocessingInk" xmlns:wne="http://schemas.microsoft.com/office/word/2006/wordml" xmlns:wps="http://schemas.microsoft.com/office/word/2010/wordprocessingShape" mc:Ignorable="w14 w15 w16se w16cid w16 w16cex w16sdtdh wp14">
+  <w:footnote w:type="separator" w:id="-1">
+    <w:p>
+      <w:pPr>
+        <w:spacing w:after="0" w:line="240" w:lineRule="auto"/>
+      </w:pPr>
+      <w:r>
+        <w:separator/>
+      </w:r>
+    </w:p>
+  </w:footnote>
+  <w:footnote w:type="continuationSeparator" w:id="0">
+    <w:p>
+      <w:pPr>
+        <w:spacing w:after="0" w:line="240" w:lineRule="auto"/>
+      </w:pPr>
+      <w:r>
+        <w:continuationSeparator/>
+      </w:r>
+    </w:p>
+  </w:footnote>
+</w:footnotes>
 </file>
 
 <file path=word/styles.xml><?xml version="1.0" encoding="utf-8"?>
@@ -4579,6 +4519,50 @@
       <w:spacing w:after="100"/>
     </w:pPr>
   </w:style>
+  <w:style w:type="paragraph" w:styleId="Hlavika">
+    <w:name w:val="header"/>
+    <w:basedOn w:val="Normlny"/>
+    <w:link w:val="HlavikaChar"/>
+    <w:uiPriority w:val="99"/>
+    <w:unhideWhenUsed/>
+    <w:rsid w:val="00CA5042"/>
+    <w:pPr>
+      <w:tabs>
+        <w:tab w:val="center" w:pos="4536"/>
+        <w:tab w:val="right" w:pos="9072"/>
+      </w:tabs>
+      <w:spacing w:after="0" w:line="240" w:lineRule="auto"/>
+    </w:pPr>
+  </w:style>
+  <w:style w:type="character" w:customStyle="1" w:styleId="HlavikaChar">
+    <w:name w:val="Hlavička Char"/>
+    <w:basedOn w:val="Predvolenpsmoodseku"/>
+    <w:link w:val="Hlavika"/>
+    <w:uiPriority w:val="99"/>
+    <w:rsid w:val="00CA5042"/>
+  </w:style>
+  <w:style w:type="paragraph" w:styleId="Pta">
+    <w:name w:val="footer"/>
+    <w:basedOn w:val="Normlny"/>
+    <w:link w:val="PtaChar"/>
+    <w:uiPriority w:val="99"/>
+    <w:unhideWhenUsed/>
+    <w:rsid w:val="00CA5042"/>
+    <w:pPr>
+      <w:tabs>
+        <w:tab w:val="center" w:pos="4536"/>
+        <w:tab w:val="right" w:pos="9072"/>
+      </w:tabs>
+      <w:spacing w:after="0" w:line="240" w:lineRule="auto"/>
+    </w:pPr>
+  </w:style>
+  <w:style w:type="character" w:customStyle="1" w:styleId="PtaChar">
+    <w:name w:val="Päta Char"/>
+    <w:basedOn w:val="Predvolenpsmoodseku"/>
+    <w:link w:val="Pta"/>
+    <w:uiPriority w:val="99"/>
+    <w:rsid w:val="00CA5042"/>
+  </w:style>
 </w:styles>
 </file>
 

</xml_diff>